<commit_message>
On branch Research  More interviews  Changes to be committed: 	new file:   MF_Interview_1.docx 	new file:   MF_Interview_2.docx 	new file:   MF_Interview_3.docx 	new file:   Rozmowa 2.docx 	new file:   Rozmowa 3.docx 	new file:   Rozmowa.docx 	new file:   Student1.docx 	new file:   Student2.docx 	new file:   Wywiad.odt 	modified:   questions.docx 	new file:   wywiad-2.odt 	new file:   wywiad-3.odt
</commit_message>
<xml_diff>
--- a/Research/interviews/questions.docx
+++ b/Research/interviews/questions.docx
@@ -220,7 +220,7 @@
         <w:rPr>
           <w:rtl w:val="0"/>
         </w:rPr>
-        <w:t xml:space="preserve">Have you ever been in a situation where you were unaware that you were unlawfully using a program, and had it pointed out to you?</w:t>
+        <w:t xml:space="preserve">Have you ever been in a situation where you were unlawfully using a program, and had it pointed out to you?</w:t>
       </w:r>
     </w:p>
     <w:p>
@@ -373,6 +373,99 @@
           <w:rtl w:val="0"/>
         </w:rPr>
         <w:t xml:space="preserve">If so, how do you know it wasn’t stolen?</w:t>
+      </w:r>
+    </w:p>
+    <w:p>
+      <w:pPr>
+        <w:numPr>
+          <w:ilvl w:val="0"/>
+          <w:numId w:val="1"/>
+        </w:numPr>
+        <w:ind w:left="720" w:hanging="360"/>
+        <w:contextualSpacing w:val="1"/>
+        <w:rPr/>
+      </w:pPr>
+      <w:r>
+        <w:rPr>
+          <w:rtl w:val="0"/>
+        </w:rPr>
+        <w:t xml:space="preserve">What do you find bothersome about the process of acquiring software?</w:t>
+      </w:r>
+    </w:p>
+    <w:p>
+      <w:pPr>
+        <w:numPr>
+          <w:ilvl w:val="0"/>
+          <w:numId w:val="1"/>
+        </w:numPr>
+        <w:ind w:left="720" w:hanging="360"/>
+        <w:contextualSpacing w:val="1"/>
+        <w:rPr>
+          <w:u w:val="none"/>
+        </w:rPr>
+      </w:pPr>
+      <w:r>
+        <w:rPr>
+          <w:rtl w:val="0"/>
+        </w:rPr>
+        <w:t xml:space="preserve">What bothers you about software licenses. If you could change something, what would it be</w:t>
+      </w:r>
+    </w:p>
+    <w:p>
+      <w:pPr>
+        <w:numPr>
+          <w:ilvl w:val="0"/>
+          <w:numId w:val="1"/>
+        </w:numPr>
+        <w:ind w:left="720" w:hanging="360"/>
+        <w:contextualSpacing w:val="1"/>
+        <w:rPr>
+          <w:u w:val="none"/>
+        </w:rPr>
+      </w:pPr>
+      <w:r>
+        <w:rPr>
+          <w:rtl w:val="0"/>
+        </w:rPr>
+        <w:t xml:space="preserve">What do you like about licences (if anything).</w:t>
+      </w:r>
+    </w:p>
+    <w:p>
+      <w:pPr>
+        <w:numPr>
+          <w:ilvl w:val="0"/>
+          <w:numId w:val="1"/>
+        </w:numPr>
+        <w:ind w:left="720" w:hanging="360"/>
+        <w:contextualSpacing w:val="1"/>
+        <w:rPr>
+          <w:u w:val="none"/>
+        </w:rPr>
+      </w:pPr>
+      <w:r>
+        <w:rPr>
+          <w:rtl w:val="0"/>
+        </w:rPr>
+        <w:t xml:space="preserve">Do you read the EULA?</w:t>
+      </w:r>
+    </w:p>
+    <w:p>
+      <w:pPr>
+        <w:numPr>
+          <w:ilvl w:val="1"/>
+          <w:numId w:val="1"/>
+        </w:numPr>
+        <w:ind w:left="1440" w:hanging="360"/>
+        <w:contextualSpacing w:val="1"/>
+        <w:rPr>
+          <w:u w:val="none"/>
+        </w:rPr>
+      </w:pPr>
+      <w:r>
+        <w:rPr>
+          <w:rtl w:val="0"/>
+        </w:rPr>
+        <w:t xml:space="preserve">If yes, why? Do you look for any specific info?</w:t>
       </w:r>
     </w:p>
     <w:sectPr>
@@ -389,8 +482,8 @@
   <w:abstractNum w:abstractNumId="1">
     <w:lvl w:ilvl="0">
       <w:start w:val="1"/>
-      <w:numFmt w:val="bullet"/>
-      <w:lvlText w:val="●"/>
+      <w:numFmt w:val="decimal"/>
+      <w:lvlText w:val="%1."/>
       <w:lvlJc w:val="left"/>
       <w:pPr>
         <w:ind w:left="720" w:hanging="360"/>
@@ -401,8 +494,8 @@
     </w:lvl>
     <w:lvl w:ilvl="1">
       <w:start w:val="1"/>
-      <w:numFmt w:val="bullet"/>
-      <w:lvlText w:val="○"/>
+      <w:numFmt w:val="lowerLetter"/>
+      <w:lvlText w:val="%2."/>
       <w:lvlJc w:val="left"/>
       <w:pPr>
         <w:ind w:left="1440" w:hanging="360"/>
@@ -413,9 +506,9 @@
     </w:lvl>
     <w:lvl w:ilvl="2">
       <w:start w:val="1"/>
-      <w:numFmt w:val="bullet"/>
-      <w:lvlText w:val="■"/>
-      <w:lvlJc w:val="left"/>
+      <w:numFmt w:val="lowerRoman"/>
+      <w:lvlText w:val="%3."/>
+      <w:lvlJc w:val="right"/>
       <w:pPr>
         <w:ind w:left="2160" w:hanging="360"/>
       </w:pPr>
@@ -425,8 +518,8 @@
     </w:lvl>
     <w:lvl w:ilvl="3">
       <w:start w:val="1"/>
-      <w:numFmt w:val="bullet"/>
-      <w:lvlText w:val="●"/>
+      <w:numFmt w:val="decimal"/>
+      <w:lvlText w:val="%4."/>
       <w:lvlJc w:val="left"/>
       <w:pPr>
         <w:ind w:left="2880" w:hanging="360"/>
@@ -437,8 +530,8 @@
     </w:lvl>
     <w:lvl w:ilvl="4">
       <w:start w:val="1"/>
-      <w:numFmt w:val="bullet"/>
-      <w:lvlText w:val="○"/>
+      <w:numFmt w:val="lowerLetter"/>
+      <w:lvlText w:val="%5."/>
       <w:lvlJc w:val="left"/>
       <w:pPr>
         <w:ind w:left="3600" w:hanging="360"/>
@@ -449,9 +542,9 @@
     </w:lvl>
     <w:lvl w:ilvl="5">
       <w:start w:val="1"/>
-      <w:numFmt w:val="bullet"/>
-      <w:lvlText w:val="■"/>
-      <w:lvlJc w:val="left"/>
+      <w:numFmt w:val="lowerRoman"/>
+      <w:lvlText w:val="%6."/>
+      <w:lvlJc w:val="right"/>
       <w:pPr>
         <w:ind w:left="4320" w:hanging="360"/>
       </w:pPr>
@@ -461,8 +554,8 @@
     </w:lvl>
     <w:lvl w:ilvl="6">
       <w:start w:val="1"/>
-      <w:numFmt w:val="bullet"/>
-      <w:lvlText w:val="●"/>
+      <w:numFmt w:val="decimal"/>
+      <w:lvlText w:val="%7."/>
       <w:lvlJc w:val="left"/>
       <w:pPr>
         <w:ind w:left="5040" w:hanging="360"/>
@@ -473,8 +566,8 @@
     </w:lvl>
     <w:lvl w:ilvl="7">
       <w:start w:val="1"/>
-      <w:numFmt w:val="bullet"/>
-      <w:lvlText w:val="○"/>
+      <w:numFmt w:val="lowerLetter"/>
+      <w:lvlText w:val="%8."/>
       <w:lvlJc w:val="left"/>
       <w:pPr>
         <w:ind w:left="5760" w:hanging="360"/>
@@ -485,9 +578,9 @@
     </w:lvl>
     <w:lvl w:ilvl="8">
       <w:start w:val="1"/>
-      <w:numFmt w:val="bullet"/>
-      <w:lvlText w:val="■"/>
-      <w:lvlJc w:val="left"/>
+      <w:numFmt w:val="lowerRoman"/>
+      <w:lvlText w:val="%9."/>
+      <w:lvlJc w:val="right"/>
       <w:pPr>
         <w:ind w:left="6480" w:hanging="360"/>
       </w:pPr>

</xml_diff>